<commit_message>
dokumentáció frissítése (v3) – Adatbázis modell és ER-diagram részletes....
Dokumentáció elmentése és hiba javítása
</commit_message>
<xml_diff>
--- a/docs/BalatonBeautySalon_dokumentacio_V2.docx
+++ b/docs/BalatonBeautySalon_dokumentacio_V2.docx
@@ -515,8 +515,6 @@
       <w:pPr>
         <w:pStyle w:val="Cmsor2"/>
         <w:spacing w:before="299" w:after="299"/>
-      </w:pPr>
-      <w:r>
         <w:rPr>
           <w:rFonts w:ascii="Aptos" w:eastAsia="Aptos" w:hAnsi="Aptos" w:cs="Aptos"/>
           <w:b/>
@@ -524,111 +522,1065 @@
           <w:sz w:val="36"/>
           <w:szCs w:val="36"/>
         </w:rPr>
+      </w:pPr>
+      <w:r>
+        <w:rPr>
+          <w:rFonts w:ascii="Aptos" w:eastAsia="Aptos" w:hAnsi="Aptos" w:cs="Aptos"/>
+          <w:b/>
+          <w:bCs/>
+          <w:sz w:val="36"/>
+          <w:szCs w:val="36"/>
+        </w:rPr>
         <w:t>4. Adatbázis Modell és Kapcsolatok</w:t>
       </w:r>
     </w:p>
     <w:p>
       <w:pPr>
-        <w:spacing w:before="240" w:after="240"/>
-      </w:pPr>
-      <w:r>
-        <w:rPr>
-          <w:rFonts w:ascii="Aptos" w:eastAsia="Aptos" w:hAnsi="Aptos" w:cs="Aptos"/>
-        </w:rPr>
-        <w:t>A rendszer logikai magját három fő entitás alkotja:</w:t>
-      </w:r>
-    </w:p>
-    <w:p>
-      <w:pPr>
-        <w:pStyle w:val="Listaszerbekezds"/>
+        <w:pStyle w:val="Cmsor3"/>
+      </w:pPr>
+      <w:r>
+        <w:t>4. Az adatbázis-modell (ER-diagram) teljes elemzése</w:t>
+      </w:r>
+    </w:p>
+    <w:p>
+      <w:pPr>
+        <w:pStyle w:val="NormlWeb"/>
+      </w:pPr>
+      <w:r>
+        <w:t xml:space="preserve">A Balaton </w:t>
+      </w:r>
+      <w:proofErr w:type="spellStart"/>
+      <w:r>
+        <w:t>Beauty</w:t>
+      </w:r>
+      <w:proofErr w:type="spellEnd"/>
+      <w:r>
+        <w:t xml:space="preserve"> Salon rendszere egy központosított, relációs adatbázisra épül, amely öt fő táblából áll. A modell logikája követi a modern szoftverfejlesztési elveket: elválasztja a felhasználói típusokat, és rugalmasan kezeli a szolgáltatások rendelését.</w:t>
+      </w:r>
+    </w:p>
+    <w:p>
+      <w:pPr>
+        <w:pStyle w:val="Cmsor4"/>
+      </w:pPr>
+      <w:r>
+        <w:t>4.1. A táblák részletes leírása</w:t>
+      </w:r>
+    </w:p>
+    <w:p>
+      <w:pPr>
+        <w:pStyle w:val="NormlWeb"/>
         <w:numPr>
           <w:ilvl w:val="0"/>
-          <w:numId w:val="2"/>
-        </w:numPr>
-        <w:spacing w:before="240" w:after="240"/>
-        <w:rPr>
-          <w:rFonts w:ascii="Aptos" w:eastAsia="Aptos" w:hAnsi="Aptos" w:cs="Aptos"/>
-        </w:rPr>
-      </w:pPr>
-      <w:r>
-        <w:rPr>
-          <w:rFonts w:ascii="Aptos" w:eastAsia="Aptos" w:hAnsi="Aptos" w:cs="Aptos"/>
-          <w:b/>
-          <w:bCs/>
-        </w:rPr>
-        <w:t>Ügyfelek (Customers):</w:t>
-      </w:r>
-      <w:r>
-        <w:rPr>
-          <w:rFonts w:ascii="Aptos" w:eastAsia="Aptos" w:hAnsi="Aptos" w:cs="Aptos"/>
-        </w:rPr>
-        <w:t xml:space="preserve"> Személyes adatok és hűségstátusz.</w:t>
-      </w:r>
-    </w:p>
-    <w:p>
-      <w:pPr>
-        <w:pStyle w:val="Listaszerbekezds"/>
+          <w:numId w:val="6"/>
+        </w:numPr>
+      </w:pPr>
+      <w:proofErr w:type="spellStart"/>
+      <w:r>
+        <w:rPr>
+          <w:b/>
+          <w:bCs/>
+        </w:rPr>
+        <w:t>customers</w:t>
+      </w:r>
+      <w:proofErr w:type="spellEnd"/>
+      <w:r>
+        <w:rPr>
+          <w:b/>
+          <w:bCs/>
+        </w:rPr>
+        <w:t xml:space="preserve"> (Ügyfelek tábla)</w:t>
+      </w:r>
+    </w:p>
+    <w:p>
+      <w:pPr>
+        <w:pStyle w:val="NormlWeb"/>
+        <w:numPr>
+          <w:ilvl w:val="1"/>
+          <w:numId w:val="6"/>
+        </w:numPr>
+      </w:pPr>
+      <w:r>
+        <w:rPr>
+          <w:b/>
+          <w:bCs/>
+        </w:rPr>
+        <w:t>Szerepe:</w:t>
+      </w:r>
+      <w:r>
+        <w:t xml:space="preserve"> Ez a tábla a rendszer „lelke” a vendégek felől. Itt tárolunk minden olyan információt, amely az ügyfél azonosításához és profilozásához szükséges.</w:t>
+      </w:r>
+    </w:p>
+    <w:p>
+      <w:pPr>
+        <w:pStyle w:val="NormlWeb"/>
+        <w:numPr>
+          <w:ilvl w:val="1"/>
+          <w:numId w:val="6"/>
+        </w:numPr>
+      </w:pPr>
+      <w:r>
+        <w:rPr>
+          <w:b/>
+          <w:bCs/>
+        </w:rPr>
+        <w:t>Mezők:</w:t>
+      </w:r>
+    </w:p>
+    <w:p>
+      <w:pPr>
+        <w:pStyle w:val="NormlWeb"/>
+        <w:numPr>
+          <w:ilvl w:val="2"/>
+          <w:numId w:val="6"/>
+        </w:numPr>
+      </w:pPr>
+      <w:proofErr w:type="spellStart"/>
+      <w:r>
+        <w:rPr>
+          <w:rStyle w:val="HTML-kd"/>
+        </w:rPr>
+        <w:t>id</w:t>
+      </w:r>
+      <w:proofErr w:type="spellEnd"/>
+      <w:r>
+        <w:t xml:space="preserve"> (PK, INT): Egyedi azonosító.</w:t>
+      </w:r>
+    </w:p>
+    <w:p>
+      <w:pPr>
+        <w:pStyle w:val="NormlWeb"/>
+        <w:numPr>
+          <w:ilvl w:val="2"/>
+          <w:numId w:val="6"/>
+        </w:numPr>
+      </w:pPr>
+      <w:r>
+        <w:rPr>
+          <w:rStyle w:val="HTML-kd"/>
+        </w:rPr>
+        <w:t>email</w:t>
+      </w:r>
+      <w:r>
+        <w:t xml:space="preserve"> (STR): A felhasználó egyedi azonosítója a belépéshez.</w:t>
+      </w:r>
+    </w:p>
+    <w:p>
+      <w:pPr>
+        <w:pStyle w:val="NormlWeb"/>
+        <w:numPr>
+          <w:ilvl w:val="2"/>
+          <w:numId w:val="6"/>
+        </w:numPr>
+      </w:pPr>
+      <w:proofErr w:type="spellStart"/>
+      <w:r>
+        <w:rPr>
+          <w:rStyle w:val="HTML-kd"/>
+        </w:rPr>
+        <w:t>password</w:t>
+      </w:r>
+      <w:proofErr w:type="spellEnd"/>
+      <w:r>
+        <w:t xml:space="preserve"> (STR): Titkosított jelszó.</w:t>
+      </w:r>
+    </w:p>
+    <w:p>
+      <w:pPr>
+        <w:pStyle w:val="NormlWeb"/>
+        <w:numPr>
+          <w:ilvl w:val="2"/>
+          <w:numId w:val="6"/>
+        </w:numPr>
+      </w:pPr>
+      <w:proofErr w:type="spellStart"/>
+      <w:r>
+        <w:rPr>
+          <w:rStyle w:val="HTML-kd"/>
+        </w:rPr>
+        <w:t>name</w:t>
+      </w:r>
+      <w:proofErr w:type="spellEnd"/>
+      <w:r>
+        <w:t xml:space="preserve"> (STR): A vendég teljes neve.</w:t>
+      </w:r>
+    </w:p>
+    <w:p>
+      <w:pPr>
+        <w:pStyle w:val="NormlWeb"/>
+        <w:numPr>
+          <w:ilvl w:val="2"/>
+          <w:numId w:val="6"/>
+        </w:numPr>
+      </w:pPr>
+      <w:proofErr w:type="spellStart"/>
+      <w:r>
+        <w:rPr>
+          <w:rStyle w:val="HTML-kd"/>
+        </w:rPr>
+        <w:t>phone</w:t>
+      </w:r>
+      <w:proofErr w:type="spellEnd"/>
+      <w:r>
+        <w:t xml:space="preserve"> (INT): Kapcsolattartási szám.</w:t>
+      </w:r>
+    </w:p>
+    <w:p>
+      <w:pPr>
+        <w:pStyle w:val="NormlWeb"/>
+        <w:numPr>
+          <w:ilvl w:val="2"/>
+          <w:numId w:val="6"/>
+        </w:numPr>
+      </w:pPr>
+      <w:proofErr w:type="spellStart"/>
+      <w:r>
+        <w:rPr>
+          <w:rStyle w:val="HTML-kd"/>
+        </w:rPr>
+        <w:t>loyal</w:t>
+      </w:r>
+      <w:proofErr w:type="spellEnd"/>
+      <w:r>
+        <w:t xml:space="preserve"> (BOOL): Logikai típusú mező, amely jelzi, ha az illető törzsvendég.</w:t>
+      </w:r>
+    </w:p>
+    <w:p>
+      <w:pPr>
+        <w:pStyle w:val="NormlWeb"/>
         <w:numPr>
           <w:ilvl w:val="0"/>
-          <w:numId w:val="2"/>
-        </w:numPr>
-        <w:spacing w:before="240" w:after="240"/>
-        <w:rPr>
-          <w:rFonts w:ascii="Aptos" w:eastAsia="Aptos" w:hAnsi="Aptos" w:cs="Aptos"/>
-        </w:rPr>
-      </w:pPr>
-      <w:r>
-        <w:rPr>
-          <w:rFonts w:ascii="Aptos" w:eastAsia="Aptos" w:hAnsi="Aptos" w:cs="Aptos"/>
-          <w:b/>
-          <w:bCs/>
-        </w:rPr>
-        <w:t>Szolgáltatások (Services):</w:t>
-      </w:r>
-      <w:r>
-        <w:rPr>
-          <w:rFonts w:ascii="Aptos" w:eastAsia="Aptos" w:hAnsi="Aptos" w:cs="Aptos"/>
-        </w:rPr>
-        <w:t xml:space="preserve"> A szalon aktuális kínálata és árai.</w:t>
-      </w:r>
-    </w:p>
-    <w:p>
-      <w:pPr>
-        <w:pStyle w:val="Listaszerbekezds"/>
+          <w:numId w:val="6"/>
+        </w:numPr>
+      </w:pPr>
+      <w:proofErr w:type="spellStart"/>
+      <w:r>
+        <w:rPr>
+          <w:b/>
+          <w:bCs/>
+        </w:rPr>
+        <w:t>Treatment</w:t>
+      </w:r>
+      <w:proofErr w:type="spellEnd"/>
+      <w:r>
+        <w:rPr>
+          <w:b/>
+          <w:bCs/>
+        </w:rPr>
+        <w:t xml:space="preserve"> (Kezelések tábla)</w:t>
+      </w:r>
+    </w:p>
+    <w:p>
+      <w:pPr>
+        <w:pStyle w:val="NormlWeb"/>
+        <w:numPr>
+          <w:ilvl w:val="1"/>
+          <w:numId w:val="6"/>
+        </w:numPr>
+      </w:pPr>
+      <w:r>
+        <w:rPr>
+          <w:b/>
+          <w:bCs/>
+        </w:rPr>
+        <w:t>Szerepe:</w:t>
+      </w:r>
+      <w:r>
+        <w:t xml:space="preserve"> Minden egyes rekord ebben a táblában egy konkrét szalonlátogatást (eseményt) jelöl.</w:t>
+      </w:r>
+    </w:p>
+    <w:p>
+      <w:pPr>
+        <w:pStyle w:val="NormlWeb"/>
+        <w:numPr>
+          <w:ilvl w:val="1"/>
+          <w:numId w:val="6"/>
+        </w:numPr>
+      </w:pPr>
+      <w:r>
+        <w:rPr>
+          <w:b/>
+          <w:bCs/>
+        </w:rPr>
+        <w:t>Mezők:</w:t>
+      </w:r>
+    </w:p>
+    <w:p>
+      <w:pPr>
+        <w:pStyle w:val="NormlWeb"/>
+        <w:numPr>
+          <w:ilvl w:val="2"/>
+          <w:numId w:val="6"/>
+        </w:numPr>
+      </w:pPr>
+      <w:proofErr w:type="spellStart"/>
+      <w:r>
+        <w:rPr>
+          <w:rStyle w:val="HTML-kd"/>
+        </w:rPr>
+        <w:t>id</w:t>
+      </w:r>
+      <w:proofErr w:type="spellEnd"/>
+      <w:r>
+        <w:t xml:space="preserve"> (PK, INT): A kezelés egyedi sorszáma.</w:t>
+      </w:r>
+    </w:p>
+    <w:p>
+      <w:pPr>
+        <w:pStyle w:val="NormlWeb"/>
+        <w:numPr>
+          <w:ilvl w:val="2"/>
+          <w:numId w:val="6"/>
+        </w:numPr>
+      </w:pPr>
+      <w:proofErr w:type="spellStart"/>
+      <w:r>
+        <w:rPr>
+          <w:rStyle w:val="HTML-kd"/>
+        </w:rPr>
+        <w:t>customer_id</w:t>
+      </w:r>
+      <w:proofErr w:type="spellEnd"/>
+      <w:r>
+        <w:t xml:space="preserve"> (FK, INT): Külső kulcs, amely összeköti a kezelést a vendéggel (ki vette igénybe?).</w:t>
+      </w:r>
+    </w:p>
+    <w:p>
+      <w:pPr>
+        <w:pStyle w:val="NormlWeb"/>
+        <w:numPr>
+          <w:ilvl w:val="2"/>
+          <w:numId w:val="6"/>
+        </w:numPr>
+      </w:pPr>
+      <w:proofErr w:type="spellStart"/>
+      <w:r>
+        <w:rPr>
+          <w:rStyle w:val="HTML-kd"/>
+        </w:rPr>
+        <w:t>date</w:t>
+      </w:r>
+      <w:proofErr w:type="spellEnd"/>
+      <w:r>
+        <w:t xml:space="preserve"> (DATE): A kezelés pontos napja.</w:t>
+      </w:r>
+    </w:p>
+    <w:p>
+      <w:pPr>
+        <w:pStyle w:val="NormlWeb"/>
+        <w:numPr>
+          <w:ilvl w:val="2"/>
+          <w:numId w:val="6"/>
+        </w:numPr>
+      </w:pPr>
+      <w:proofErr w:type="spellStart"/>
+      <w:r>
+        <w:rPr>
+          <w:rStyle w:val="HTML-kd"/>
+        </w:rPr>
+        <w:t>description</w:t>
+      </w:r>
+      <w:proofErr w:type="spellEnd"/>
+      <w:r>
+        <w:t xml:space="preserve"> (STR): Rövid szöveges megjegyzés az alkalomról.</w:t>
+      </w:r>
+    </w:p>
+    <w:p>
+      <w:pPr>
+        <w:pStyle w:val="NormlWeb"/>
+        <w:numPr>
+          <w:ilvl w:val="2"/>
+          <w:numId w:val="6"/>
+        </w:numPr>
+      </w:pPr>
+      <w:proofErr w:type="spellStart"/>
+      <w:r>
+        <w:rPr>
+          <w:rStyle w:val="HTML-kd"/>
+        </w:rPr>
+        <w:t>realprice</w:t>
+      </w:r>
+      <w:proofErr w:type="spellEnd"/>
+      <w:r>
+        <w:t xml:space="preserve"> (INT): A végösszeg, amit a vendég ténylegesen kifizetett.</w:t>
+      </w:r>
+    </w:p>
+    <w:p>
+      <w:pPr>
+        <w:pStyle w:val="NormlWeb"/>
         <w:numPr>
           <w:ilvl w:val="0"/>
-          <w:numId w:val="2"/>
-        </w:numPr>
-        <w:spacing w:before="240" w:after="240"/>
-        <w:rPr>
-          <w:rFonts w:ascii="Aptos" w:eastAsia="Aptos" w:hAnsi="Aptos" w:cs="Aptos"/>
-        </w:rPr>
-      </w:pPr>
-      <w:r>
-        <w:rPr>
-          <w:rFonts w:ascii="Aptos" w:eastAsia="Aptos" w:hAnsi="Aptos" w:cs="Aptos"/>
-          <w:b/>
-          <w:bCs/>
-        </w:rPr>
-        <w:t>Kezelések (Treatments):</w:t>
-      </w:r>
-      <w:r>
-        <w:rPr>
-          <w:rFonts w:ascii="Aptos" w:eastAsia="Aptos" w:hAnsi="Aptos" w:cs="Aptos"/>
-        </w:rPr>
-        <w:t xml:space="preserve"> Az elvégzett munkafolyamatok, melyek összekötik az ügyfeleket a szolgáltatásokkal egy pivot táblán (</w:t>
-      </w:r>
-      <w:r>
-        <w:rPr>
-          <w:rFonts w:ascii="Consolas" w:eastAsia="Consolas" w:hAnsi="Consolas" w:cs="Consolas"/>
-        </w:rPr>
-        <w:t>ServiceTreatmentLink</w:t>
-      </w:r>
-      <w:r>
-        <w:rPr>
-          <w:rFonts w:ascii="Aptos" w:eastAsia="Aptos" w:hAnsi="Aptos" w:cs="Aptos"/>
-        </w:rPr>
-        <w:t>) keresztül.</w:t>
+          <w:numId w:val="6"/>
+        </w:numPr>
+      </w:pPr>
+      <w:proofErr w:type="spellStart"/>
+      <w:r>
+        <w:rPr>
+          <w:b/>
+          <w:bCs/>
+        </w:rPr>
+        <w:t>Services</w:t>
+      </w:r>
+      <w:proofErr w:type="spellEnd"/>
+      <w:r>
+        <w:rPr>
+          <w:b/>
+          <w:bCs/>
+        </w:rPr>
+        <w:t xml:space="preserve"> (Szolgáltatások tábla)</w:t>
+      </w:r>
+    </w:p>
+    <w:p>
+      <w:pPr>
+        <w:pStyle w:val="NormlWeb"/>
+        <w:numPr>
+          <w:ilvl w:val="1"/>
+          <w:numId w:val="6"/>
+        </w:numPr>
+      </w:pPr>
+      <w:r>
+        <w:rPr>
+          <w:b/>
+          <w:bCs/>
+        </w:rPr>
+        <w:t>Szerepe:</w:t>
+      </w:r>
+      <w:r>
+        <w:t xml:space="preserve"> A szalon által kínált fix szolgáltatások (pl. manikűr, pedikűr, építés) katalógusa.</w:t>
+      </w:r>
+    </w:p>
+    <w:p>
+      <w:pPr>
+        <w:pStyle w:val="NormlWeb"/>
+        <w:numPr>
+          <w:ilvl w:val="1"/>
+          <w:numId w:val="6"/>
+        </w:numPr>
+      </w:pPr>
+      <w:r>
+        <w:rPr>
+          <w:b/>
+          <w:bCs/>
+        </w:rPr>
+        <w:t>Mezők:</w:t>
+      </w:r>
+    </w:p>
+    <w:p>
+      <w:pPr>
+        <w:pStyle w:val="NormlWeb"/>
+        <w:numPr>
+          <w:ilvl w:val="2"/>
+          <w:numId w:val="6"/>
+        </w:numPr>
+      </w:pPr>
+      <w:proofErr w:type="spellStart"/>
+      <w:r>
+        <w:rPr>
+          <w:rStyle w:val="HTML-kd"/>
+        </w:rPr>
+        <w:lastRenderedPageBreak/>
+        <w:t>id</w:t>
+      </w:r>
+      <w:proofErr w:type="spellEnd"/>
+      <w:r>
+        <w:t xml:space="preserve"> (PK, INT): A szolgáltatás azonosítója.</w:t>
+      </w:r>
+    </w:p>
+    <w:p>
+      <w:pPr>
+        <w:pStyle w:val="NormlWeb"/>
+        <w:numPr>
+          <w:ilvl w:val="2"/>
+          <w:numId w:val="6"/>
+        </w:numPr>
+      </w:pPr>
+      <w:proofErr w:type="spellStart"/>
+      <w:r>
+        <w:rPr>
+          <w:rStyle w:val="HTML-kd"/>
+        </w:rPr>
+        <w:t>name</w:t>
+      </w:r>
+      <w:proofErr w:type="spellEnd"/>
+      <w:r>
+        <w:t xml:space="preserve"> (STR): A szolgáltatás megnevezése.</w:t>
+      </w:r>
+    </w:p>
+    <w:p>
+      <w:pPr>
+        <w:pStyle w:val="NormlWeb"/>
+        <w:numPr>
+          <w:ilvl w:val="2"/>
+          <w:numId w:val="6"/>
+        </w:numPr>
+      </w:pPr>
+      <w:proofErr w:type="spellStart"/>
+      <w:r>
+        <w:rPr>
+          <w:rStyle w:val="HTML-kd"/>
+        </w:rPr>
+        <w:t>price</w:t>
+      </w:r>
+      <w:proofErr w:type="spellEnd"/>
+      <w:r>
+        <w:t xml:space="preserve"> (INT): A szolgáltatás alapértelmezett listaára.</w:t>
+      </w:r>
+    </w:p>
+    <w:p>
+      <w:pPr>
+        <w:pStyle w:val="NormlWeb"/>
+        <w:numPr>
+          <w:ilvl w:val="0"/>
+          <w:numId w:val="6"/>
+        </w:numPr>
+      </w:pPr>
+      <w:proofErr w:type="spellStart"/>
+      <w:r>
+        <w:rPr>
+          <w:b/>
+          <w:bCs/>
+        </w:rPr>
+        <w:t>Treatment</w:t>
+      </w:r>
+      <w:proofErr w:type="spellEnd"/>
+      <w:r>
+        <w:rPr>
+          <w:b/>
+          <w:bCs/>
+        </w:rPr>
+        <w:t>/</w:t>
+      </w:r>
+      <w:proofErr w:type="spellStart"/>
+      <w:r>
+        <w:rPr>
+          <w:b/>
+          <w:bCs/>
+        </w:rPr>
+        <w:t>Services</w:t>
+      </w:r>
+      <w:proofErr w:type="spellEnd"/>
+      <w:r>
+        <w:rPr>
+          <w:b/>
+          <w:bCs/>
+        </w:rPr>
+        <w:t xml:space="preserve"> (Kapcsolótábla)</w:t>
+      </w:r>
+    </w:p>
+    <w:p>
+      <w:pPr>
+        <w:pStyle w:val="NormlWeb"/>
+        <w:numPr>
+          <w:ilvl w:val="1"/>
+          <w:numId w:val="6"/>
+        </w:numPr>
+      </w:pPr>
+      <w:r>
+        <w:rPr>
+          <w:b/>
+          <w:bCs/>
+        </w:rPr>
+        <w:t>Szerepe:</w:t>
+      </w:r>
+      <w:r>
+        <w:t xml:space="preserve"> Ez egy technikai tábla, amely a </w:t>
+      </w:r>
+      <w:proofErr w:type="spellStart"/>
+      <w:r>
+        <w:rPr>
+          <w:rStyle w:val="HTML-kd"/>
+        </w:rPr>
+        <w:t>Treatment</w:t>
+      </w:r>
+      <w:proofErr w:type="spellEnd"/>
+      <w:r>
+        <w:t xml:space="preserve"> és a </w:t>
+      </w:r>
+      <w:proofErr w:type="spellStart"/>
+      <w:r>
+        <w:rPr>
+          <w:rStyle w:val="HTML-kd"/>
+        </w:rPr>
+        <w:t>Services</w:t>
+      </w:r>
+      <w:proofErr w:type="spellEnd"/>
+      <w:r>
+        <w:t xml:space="preserve"> közötti </w:t>
+      </w:r>
+      <w:r>
+        <w:rPr>
+          <w:b/>
+          <w:bCs/>
+        </w:rPr>
+        <w:t>több-a-többhöz (N:M)</w:t>
+      </w:r>
+      <w:r>
+        <w:t xml:space="preserve"> kapcsolatot valósítja meg. Ez teszi lehetővé, hogy egy vendég egy alkalommal ne csak egyvalamit kérjen, hanem például egyszerre manikűrt és pedikűrt is.</w:t>
+      </w:r>
+    </w:p>
+    <w:p>
+      <w:pPr>
+        <w:pStyle w:val="NormlWeb"/>
+        <w:numPr>
+          <w:ilvl w:val="1"/>
+          <w:numId w:val="6"/>
+        </w:numPr>
+      </w:pPr>
+      <w:r>
+        <w:rPr>
+          <w:b/>
+          <w:bCs/>
+        </w:rPr>
+        <w:t>Mezők:</w:t>
+      </w:r>
+    </w:p>
+    <w:p>
+      <w:pPr>
+        <w:pStyle w:val="NormlWeb"/>
+        <w:numPr>
+          <w:ilvl w:val="2"/>
+          <w:numId w:val="6"/>
+        </w:numPr>
+      </w:pPr>
+      <w:proofErr w:type="spellStart"/>
+      <w:r>
+        <w:rPr>
+          <w:rStyle w:val="HTML-kd"/>
+        </w:rPr>
+        <w:t>treatment_id</w:t>
+      </w:r>
+      <w:proofErr w:type="spellEnd"/>
+      <w:r>
+        <w:t xml:space="preserve"> (FK): Hivatkozás a konkrét alkalomra.</w:t>
+      </w:r>
+    </w:p>
+    <w:p>
+      <w:pPr>
+        <w:pStyle w:val="NormlWeb"/>
+        <w:numPr>
+          <w:ilvl w:val="2"/>
+          <w:numId w:val="6"/>
+        </w:numPr>
+      </w:pPr>
+      <w:proofErr w:type="spellStart"/>
+      <w:r>
+        <w:rPr>
+          <w:rStyle w:val="HTML-kd"/>
+        </w:rPr>
+        <w:t>service_id</w:t>
+      </w:r>
+      <w:proofErr w:type="spellEnd"/>
+      <w:r>
+        <w:t xml:space="preserve"> (FK): Hivatkozás az igénybe vett szolgáltatásra.</w:t>
+      </w:r>
+    </w:p>
+    <w:p>
+      <w:pPr>
+        <w:pStyle w:val="NormlWeb"/>
+        <w:numPr>
+          <w:ilvl w:val="2"/>
+          <w:numId w:val="6"/>
+        </w:numPr>
+      </w:pPr>
+      <w:proofErr w:type="spellStart"/>
+      <w:r>
+        <w:rPr>
+          <w:rStyle w:val="HTML-kd"/>
+        </w:rPr>
+        <w:t>piece</w:t>
+      </w:r>
+      <w:proofErr w:type="spellEnd"/>
+      <w:r>
+        <w:t xml:space="preserve"> (INT): Mennyiségi mutató (pl. hány darab körmöt pótoltak, vagy hány díszítőkövet használtak fel).</w:t>
+      </w:r>
+    </w:p>
+    <w:p>
+      <w:pPr>
+        <w:pStyle w:val="NormlWeb"/>
+        <w:numPr>
+          <w:ilvl w:val="0"/>
+          <w:numId w:val="6"/>
+        </w:numPr>
+      </w:pPr>
+      <w:proofErr w:type="spellStart"/>
+      <w:r>
+        <w:rPr>
+          <w:b/>
+          <w:bCs/>
+        </w:rPr>
+        <w:t>Admin</w:t>
+      </w:r>
+      <w:proofErr w:type="spellEnd"/>
+      <w:r>
+        <w:rPr>
+          <w:b/>
+          <w:bCs/>
+        </w:rPr>
+        <w:t xml:space="preserve"> (Adminisztrátorok tábla)</w:t>
+      </w:r>
+    </w:p>
+    <w:p>
+      <w:pPr>
+        <w:pStyle w:val="NormlWeb"/>
+        <w:numPr>
+          <w:ilvl w:val="1"/>
+          <w:numId w:val="6"/>
+        </w:numPr>
+      </w:pPr>
+      <w:r>
+        <w:rPr>
+          <w:b/>
+          <w:bCs/>
+        </w:rPr>
+        <w:t>Szerepe:</w:t>
+      </w:r>
+      <w:r>
+        <w:t xml:space="preserve"> A szalon dolgozói/üzletvezetői számára fenntartott tábla. Teljesen elkülönül a vendégektől, ami növeli a rendszer biztonságát.</w:t>
+      </w:r>
+    </w:p>
+    <w:p>
+      <w:pPr>
+        <w:pStyle w:val="NormlWeb"/>
+        <w:numPr>
+          <w:ilvl w:val="1"/>
+          <w:numId w:val="6"/>
+        </w:numPr>
+      </w:pPr>
+      <w:r>
+        <w:rPr>
+          <w:b/>
+          <w:bCs/>
+        </w:rPr>
+        <w:t>Mezők:</w:t>
+      </w:r>
+    </w:p>
+    <w:p>
+      <w:pPr>
+        <w:pStyle w:val="NormlWeb"/>
+        <w:numPr>
+          <w:ilvl w:val="2"/>
+          <w:numId w:val="6"/>
+        </w:numPr>
+      </w:pPr>
+      <w:proofErr w:type="spellStart"/>
+      <w:r>
+        <w:rPr>
+          <w:rStyle w:val="HTML-kd"/>
+        </w:rPr>
+        <w:t>id</w:t>
+      </w:r>
+      <w:proofErr w:type="spellEnd"/>
+      <w:r>
+        <w:t xml:space="preserve"> (PK, INT): </w:t>
+      </w:r>
+      <w:proofErr w:type="spellStart"/>
+      <w:r>
+        <w:t>Admin</w:t>
+      </w:r>
+      <w:proofErr w:type="spellEnd"/>
+      <w:r>
+        <w:t xml:space="preserve"> azonosító.</w:t>
+      </w:r>
+    </w:p>
+    <w:p>
+      <w:pPr>
+        <w:pStyle w:val="NormlWeb"/>
+        <w:numPr>
+          <w:ilvl w:val="2"/>
+          <w:numId w:val="6"/>
+        </w:numPr>
+      </w:pPr>
+      <w:proofErr w:type="spellStart"/>
+      <w:r>
+        <w:rPr>
+          <w:rStyle w:val="HTML-kd"/>
+        </w:rPr>
+        <w:t>username</w:t>
+      </w:r>
+      <w:proofErr w:type="spellEnd"/>
+      <w:r>
+        <w:t xml:space="preserve"> (STR): Felhasználónév.</w:t>
+      </w:r>
+    </w:p>
+    <w:p>
+      <w:pPr>
+        <w:pStyle w:val="NormlWeb"/>
+        <w:numPr>
+          <w:ilvl w:val="2"/>
+          <w:numId w:val="6"/>
+        </w:numPr>
+      </w:pPr>
+      <w:proofErr w:type="spellStart"/>
+      <w:r>
+        <w:rPr>
+          <w:rStyle w:val="HTML-kd"/>
+        </w:rPr>
+        <w:t>password</w:t>
+      </w:r>
+      <w:proofErr w:type="spellEnd"/>
+      <w:r>
+        <w:t xml:space="preserve"> (STR): Titkosított belépési jelszó.</w:t>
+      </w:r>
+    </w:p>
+    <w:p>
+      <w:pPr>
+        <w:pStyle w:val="Cmsor4"/>
+      </w:pPr>
+      <w:r>
+        <w:t>4.2. Relációk és adatintegritás</w:t>
+      </w:r>
+    </w:p>
+    <w:p>
+      <w:pPr>
+        <w:pStyle w:val="NormlWeb"/>
+        <w:numPr>
+          <w:ilvl w:val="0"/>
+          <w:numId w:val="7"/>
+        </w:numPr>
+      </w:pPr>
+      <w:r>
+        <w:rPr>
+          <w:b/>
+          <w:bCs/>
+        </w:rPr>
+        <w:t>Egy-a-többhöz (</w:t>
+      </w:r>
+      <w:proofErr w:type="gramStart"/>
+      <w:r>
+        <w:rPr>
+          <w:b/>
+          <w:bCs/>
+        </w:rPr>
+        <w:t>1:N</w:t>
+      </w:r>
+      <w:proofErr w:type="gramEnd"/>
+      <w:r>
+        <w:rPr>
+          <w:b/>
+          <w:bCs/>
+        </w:rPr>
+        <w:t>) kapcsolat:</w:t>
+      </w:r>
+      <w:r>
+        <w:t xml:space="preserve"> A </w:t>
+      </w:r>
+      <w:proofErr w:type="spellStart"/>
+      <w:r>
+        <w:rPr>
+          <w:rStyle w:val="HTML-kd"/>
+        </w:rPr>
+        <w:t>customers</w:t>
+      </w:r>
+      <w:proofErr w:type="spellEnd"/>
+      <w:r>
+        <w:t xml:space="preserve"> és a </w:t>
+      </w:r>
+      <w:proofErr w:type="spellStart"/>
+      <w:r>
+        <w:rPr>
+          <w:rStyle w:val="HTML-kd"/>
+        </w:rPr>
+        <w:t>Treatment</w:t>
+      </w:r>
+      <w:proofErr w:type="spellEnd"/>
+      <w:r>
+        <w:t xml:space="preserve"> között. Egy ügyfélnek sok kezelése lehet az évek során, de egy adott kezelési rekord csak egy ügyfélhez tartozhat.</w:t>
+      </w:r>
+    </w:p>
+    <w:p>
+      <w:pPr>
+        <w:pStyle w:val="NormlWeb"/>
+        <w:numPr>
+          <w:ilvl w:val="0"/>
+          <w:numId w:val="7"/>
+        </w:numPr>
+      </w:pPr>
+      <w:r>
+        <w:rPr>
+          <w:b/>
+          <w:bCs/>
+        </w:rPr>
+        <w:t>Több-a-többhöz (N:M) kapcsolat:</w:t>
+      </w:r>
+      <w:r>
+        <w:t xml:space="preserve"> A </w:t>
+      </w:r>
+      <w:proofErr w:type="spellStart"/>
+      <w:r>
+        <w:rPr>
+          <w:rStyle w:val="HTML-kd"/>
+        </w:rPr>
+        <w:t>Treatment</w:t>
+      </w:r>
+      <w:proofErr w:type="spellEnd"/>
+      <w:r>
+        <w:t xml:space="preserve"> és a </w:t>
+      </w:r>
+      <w:proofErr w:type="spellStart"/>
+      <w:r>
+        <w:rPr>
+          <w:rStyle w:val="HTML-kd"/>
+        </w:rPr>
+        <w:t>Services</w:t>
+      </w:r>
+      <w:proofErr w:type="spellEnd"/>
+      <w:r>
+        <w:t xml:space="preserve"> között. Ezt a </w:t>
+      </w:r>
+      <w:proofErr w:type="spellStart"/>
+      <w:r>
+        <w:rPr>
+          <w:rStyle w:val="HTML-kd"/>
+        </w:rPr>
+        <w:t>Treatment</w:t>
+      </w:r>
+      <w:proofErr w:type="spellEnd"/>
+      <w:r>
+        <w:rPr>
+          <w:rStyle w:val="HTML-kd"/>
+        </w:rPr>
+        <w:t>/</w:t>
+      </w:r>
+      <w:proofErr w:type="spellStart"/>
+      <w:r>
+        <w:rPr>
+          <w:rStyle w:val="HTML-kd"/>
+        </w:rPr>
+        <w:t>Services</w:t>
+      </w:r>
+      <w:proofErr w:type="spellEnd"/>
+      <w:r>
+        <w:t xml:space="preserve"> kapcsolótábla oldja fel, biztosítva a rugalmas kosár-kezelést.</w:t>
+      </w:r>
+    </w:p>
+    <w:p>
+      <w:pPr>
+        <w:pStyle w:val="NormlWeb"/>
+        <w:numPr>
+          <w:ilvl w:val="0"/>
+          <w:numId w:val="7"/>
+        </w:numPr>
+      </w:pPr>
+      <w:r>
+        <w:rPr>
+          <w:b/>
+          <w:bCs/>
+        </w:rPr>
+        <w:t>Adattípusok:</w:t>
+      </w:r>
+      <w:r>
+        <w:t xml:space="preserve"> A diagramon látható </w:t>
+      </w:r>
+      <w:r>
+        <w:rPr>
+          <w:rStyle w:val="HTML-kd"/>
+        </w:rPr>
+        <w:t>STR</w:t>
+      </w:r>
+      <w:r>
+        <w:t xml:space="preserve"> (</w:t>
+      </w:r>
+      <w:proofErr w:type="spellStart"/>
+      <w:r>
+        <w:t>String</w:t>
+      </w:r>
+      <w:proofErr w:type="spellEnd"/>
+      <w:r>
+        <w:t xml:space="preserve">), </w:t>
+      </w:r>
+      <w:r>
+        <w:rPr>
+          <w:rStyle w:val="HTML-kd"/>
+        </w:rPr>
+        <w:t>INT</w:t>
+      </w:r>
+      <w:r>
+        <w:t xml:space="preserve"> (Integer), </w:t>
+      </w:r>
+      <w:proofErr w:type="spellStart"/>
+      <w:r>
+        <w:rPr>
+          <w:rStyle w:val="HTML-kd"/>
+        </w:rPr>
+        <w:t>Date</w:t>
+      </w:r>
+      <w:proofErr w:type="spellEnd"/>
+      <w:r>
+        <w:t xml:space="preserve"> és </w:t>
+      </w:r>
+      <w:proofErr w:type="spellStart"/>
+      <w:r>
+        <w:rPr>
+          <w:rStyle w:val="HTML-kd"/>
+        </w:rPr>
+        <w:t>Bool</w:t>
+      </w:r>
+      <w:proofErr w:type="spellEnd"/>
+      <w:r>
+        <w:t xml:space="preserve"> típusok pontosan meghatározzák a tárolt információ jellegét, segítve a backend fejlesztő munkáját a </w:t>
+      </w:r>
+      <w:proofErr w:type="spellStart"/>
+      <w:r>
+        <w:t>Laravel</w:t>
+      </w:r>
+      <w:proofErr w:type="spellEnd"/>
+      <w:r>
+        <w:t xml:space="preserve"> modellek és migrációk létrehozásakor.</w:t>
+      </w:r>
+    </w:p>
+    <w:p>
+      <w:r>
+        <w:rPr>
+          <w:noProof/>
+        </w:rPr>
+        <w:lastRenderedPageBreak/>
+        <w:drawing>
+          <wp:inline distT="0" distB="0" distL="0" distR="0" wp14:anchorId="1054F349" wp14:editId="39922F03">
+            <wp:extent cx="5734050" cy="3152775"/>
+            <wp:effectExtent l="0" t="0" r="0" b="9525"/>
+            <wp:docPr id="1" name="Kép 1"/>
+            <wp:cNvGraphicFramePr>
+              <a:graphicFrameLocks xmlns:a="http://schemas.openxmlformats.org/drawingml/2006/main" noChangeAspect="1"/>
+            </wp:cNvGraphicFramePr>
+            <a:graphic xmlns:a="http://schemas.openxmlformats.org/drawingml/2006/main">
+              <a:graphicData uri="http://schemas.openxmlformats.org/drawingml/2006/picture">
+                <pic:pic xmlns:pic="http://schemas.openxmlformats.org/drawingml/2006/picture">
+                  <pic:nvPicPr>
+                    <pic:cNvPr id="0" name="Picture 1"/>
+                    <pic:cNvPicPr>
+                      <a:picLocks noChangeAspect="1" noChangeArrowheads="1"/>
+                    </pic:cNvPicPr>
+                  </pic:nvPicPr>
+                  <pic:blipFill>
+                    <a:blip r:embed="rId5">
+                      <a:extLst>
+                        <a:ext uri="{28A0092B-C50C-407E-A947-70E740481C1C}">
+                          <a14:useLocalDpi xmlns:a14="http://schemas.microsoft.com/office/drawing/2010/main" val="0"/>
+                        </a:ext>
+                      </a:extLst>
+                    </a:blip>
+                    <a:srcRect/>
+                    <a:stretch>
+                      <a:fillRect/>
+                    </a:stretch>
+                  </pic:blipFill>
+                  <pic:spPr bwMode="auto">
+                    <a:xfrm>
+                      <a:off x="0" y="0"/>
+                      <a:ext cx="5734050" cy="3152775"/>
+                    </a:xfrm>
+                    <a:prstGeom prst="rect">
+                      <a:avLst/>
+                    </a:prstGeom>
+                    <a:noFill/>
+                    <a:ln>
+                      <a:noFill/>
+                    </a:ln>
+                  </pic:spPr>
+                </pic:pic>
+              </a:graphicData>
+            </a:graphic>
+          </wp:inline>
+        </w:drawing>
       </w:r>
     </w:p>
     <w:p>
@@ -817,6 +1769,127 @@
 <file path=word/numbering.xml><?xml version="1.0" encoding="utf-8"?>
 <w:numbering xmlns:wpc="http://schemas.microsoft.com/office/word/2010/wordprocessingCanvas" xmlns:cx="http://schemas.microsoft.com/office/drawing/2014/chartex" xmlns:cx1="http://schemas.microsoft.com/office/drawing/2015/9/8/chartex" xmlns:cx2="http://schemas.microsoft.com/office/drawing/2015/10/21/chartex" xmlns:cx3="http://schemas.microsoft.com/office/drawing/2016/5/9/chartex" xmlns:cx4="http://schemas.microsoft.com/office/drawing/2016/5/10/chartex" xmlns:cx5="http://schemas.microsoft.com/office/drawing/2016/5/11/chartex" xmlns:cx6="http://schemas.microsoft.com/office/drawing/2016/5/12/chartex" xmlns:cx7="http://schemas.microsoft.com/office/drawing/2016/5/13/chartex" xmlns:cx8="http://schemas.microsoft.com/office/drawing/2016/5/14/chartex" xmlns:mc="http://schemas.openxmlformats.org/markup-compatibility/2006" xmlns:aink="http://schemas.microsoft.com/office/drawing/2016/ink" xmlns:am3d="http://schemas.microsoft.com/office/drawing/2017/model3d" xmlns:o="urn:schemas-microsoft-com:office:office" xmlns:r="http://schemas.openxmlformats.org/officeDocument/2006/relationships" xmlns:m="http://schemas.openxmlformats.org/officeDocument/2006/math" xmlns:v="urn:schemas-microsoft-com:vml" xmlns:wp14="http://schemas.microsoft.com/office/word/2010/wordprocessingDrawing" xmlns:wp="http://schemas.openxmlformats.org/drawingml/2006/wordprocessingDrawing" xmlns:w10="urn:schemas-microsoft-com:office:word" xmlns:w="http://schemas.openxmlformats.org/wordprocessingml/2006/main" xmlns:w14="http://schemas.microsoft.com/office/word/2010/wordml" xmlns:w15="http://schemas.microsoft.com/office/word/2012/wordml" xmlns:w16cex="http://schemas.microsoft.com/office/word/2018/wordml/cex" xmlns:w16cid="http://schemas.microsoft.com/office/word/2016/wordml/cid" xmlns:w16="http://schemas.microsoft.com/office/word/2018/wordml" xmlns:w16sdtdh="http://schemas.microsoft.com/office/word/2020/wordml/sdtdatahash" xmlns:w16se="http://schemas.microsoft.com/office/word/2015/wordml/symex" xmlns:wpg="http://schemas.microsoft.com/office/word/2010/wordprocessingGroup" xmlns:wpi="http://schemas.microsoft.com/office/word/2010/wordprocessingInk" xmlns:wne="http://schemas.microsoft.com/office/word/2006/wordml" xmlns:wps="http://schemas.microsoft.com/office/word/2010/wordprocessingShape" mc:Ignorable="w14 w15 w16se w16cid w16 w16cex w16sdtdh wp14">
   <w:abstractNum w:abstractNumId="0" w15:restartNumberingAfterBreak="0">
+    <w:nsid w:val="210D37A7"/>
+    <w:multiLevelType w:val="multilevel"/>
+    <w:tmpl w:val="A4E453B4"/>
+    <w:lvl w:ilvl="0">
+      <w:start w:val="1"/>
+      <w:numFmt w:val="decimal"/>
+      <w:lvlText w:val="%1."/>
+      <w:lvlJc w:val="left"/>
+      <w:pPr>
+        <w:tabs>
+          <w:tab w:val="num" w:pos="720"/>
+        </w:tabs>
+        <w:ind w:left="720" w:hanging="360"/>
+      </w:pPr>
+    </w:lvl>
+    <w:lvl w:ilvl="1">
+      <w:start w:val="1"/>
+      <w:numFmt w:val="bullet"/>
+      <w:lvlText w:val="o"/>
+      <w:lvlJc w:val="left"/>
+      <w:pPr>
+        <w:tabs>
+          <w:tab w:val="num" w:pos="1440"/>
+        </w:tabs>
+        <w:ind w:left="1440" w:hanging="360"/>
+      </w:pPr>
+      <w:rPr>
+        <w:rFonts w:ascii="Courier New" w:hAnsi="Courier New" w:hint="default"/>
+        <w:sz w:val="20"/>
+      </w:rPr>
+    </w:lvl>
+    <w:lvl w:ilvl="2">
+      <w:start w:val="1"/>
+      <w:numFmt w:val="bullet"/>
+      <w:lvlText w:val=""/>
+      <w:lvlJc w:val="left"/>
+      <w:pPr>
+        <w:tabs>
+          <w:tab w:val="num" w:pos="2160"/>
+        </w:tabs>
+        <w:ind w:left="2160" w:hanging="360"/>
+      </w:pPr>
+      <w:rPr>
+        <w:rFonts w:ascii="Wingdings" w:hAnsi="Wingdings" w:hint="default"/>
+        <w:sz w:val="20"/>
+      </w:rPr>
+    </w:lvl>
+    <w:lvl w:ilvl="3" w:tentative="1">
+      <w:start w:val="1"/>
+      <w:numFmt w:val="decimal"/>
+      <w:lvlText w:val="%4."/>
+      <w:lvlJc w:val="left"/>
+      <w:pPr>
+        <w:tabs>
+          <w:tab w:val="num" w:pos="2880"/>
+        </w:tabs>
+        <w:ind w:left="2880" w:hanging="360"/>
+      </w:pPr>
+    </w:lvl>
+    <w:lvl w:ilvl="4" w:tentative="1">
+      <w:start w:val="1"/>
+      <w:numFmt w:val="decimal"/>
+      <w:lvlText w:val="%5."/>
+      <w:lvlJc w:val="left"/>
+      <w:pPr>
+        <w:tabs>
+          <w:tab w:val="num" w:pos="3600"/>
+        </w:tabs>
+        <w:ind w:left="3600" w:hanging="360"/>
+      </w:pPr>
+    </w:lvl>
+    <w:lvl w:ilvl="5" w:tentative="1">
+      <w:start w:val="1"/>
+      <w:numFmt w:val="decimal"/>
+      <w:lvlText w:val="%6."/>
+      <w:lvlJc w:val="left"/>
+      <w:pPr>
+        <w:tabs>
+          <w:tab w:val="num" w:pos="4320"/>
+        </w:tabs>
+        <w:ind w:left="4320" w:hanging="360"/>
+      </w:pPr>
+    </w:lvl>
+    <w:lvl w:ilvl="6" w:tentative="1">
+      <w:start w:val="1"/>
+      <w:numFmt w:val="decimal"/>
+      <w:lvlText w:val="%7."/>
+      <w:lvlJc w:val="left"/>
+      <w:pPr>
+        <w:tabs>
+          <w:tab w:val="num" w:pos="5040"/>
+        </w:tabs>
+        <w:ind w:left="5040" w:hanging="360"/>
+      </w:pPr>
+    </w:lvl>
+    <w:lvl w:ilvl="7" w:tentative="1">
+      <w:start w:val="1"/>
+      <w:numFmt w:val="decimal"/>
+      <w:lvlText w:val="%8."/>
+      <w:lvlJc w:val="left"/>
+      <w:pPr>
+        <w:tabs>
+          <w:tab w:val="num" w:pos="5760"/>
+        </w:tabs>
+        <w:ind w:left="5760" w:hanging="360"/>
+      </w:pPr>
+    </w:lvl>
+    <w:lvl w:ilvl="8" w:tentative="1">
+      <w:start w:val="1"/>
+      <w:numFmt w:val="decimal"/>
+      <w:lvlText w:val="%9."/>
+      <w:lvlJc w:val="left"/>
+      <w:pPr>
+        <w:tabs>
+          <w:tab w:val="num" w:pos="6480"/>
+        </w:tabs>
+        <w:ind w:left="6480" w:hanging="360"/>
+      </w:pPr>
+    </w:lvl>
+  </w:abstractNum>
+  <w:abstractNum w:abstractNumId="1" w15:restartNumberingAfterBreak="0">
     <w:nsid w:val="2FF9FFF0"/>
     <w:multiLevelType w:val="hybridMultilevel"/>
     <w:tmpl w:val="D700B8DE"/>
@@ -929,7 +2002,7 @@
       </w:rPr>
     </w:lvl>
   </w:abstractNum>
-  <w:abstractNum w:abstractNumId="1" w15:restartNumberingAfterBreak="0">
+  <w:abstractNum w:abstractNumId="2" w15:restartNumberingAfterBreak="0">
     <w:nsid w:val="33A858BB"/>
     <w:multiLevelType w:val="hybridMultilevel"/>
     <w:tmpl w:val="5C56B83A"/>
@@ -1015,7 +2088,7 @@
       </w:pPr>
     </w:lvl>
   </w:abstractNum>
-  <w:abstractNum w:abstractNumId="2" w15:restartNumberingAfterBreak="0">
+  <w:abstractNum w:abstractNumId="3" w15:restartNumberingAfterBreak="0">
     <w:nsid w:val="460B39E8"/>
     <w:multiLevelType w:val="hybridMultilevel"/>
     <w:tmpl w:val="76F06164"/>
@@ -1128,7 +2201,156 @@
       </w:rPr>
     </w:lvl>
   </w:abstractNum>
-  <w:abstractNum w:abstractNumId="3" w15:restartNumberingAfterBreak="0">
+  <w:abstractNum w:abstractNumId="4" w15:restartNumberingAfterBreak="0">
+    <w:nsid w:val="48A3564A"/>
+    <w:multiLevelType w:val="multilevel"/>
+    <w:tmpl w:val="24041C6E"/>
+    <w:lvl w:ilvl="0">
+      <w:start w:val="1"/>
+      <w:numFmt w:val="bullet"/>
+      <w:lvlText w:val=""/>
+      <w:lvlJc w:val="left"/>
+      <w:pPr>
+        <w:tabs>
+          <w:tab w:val="num" w:pos="720"/>
+        </w:tabs>
+        <w:ind w:left="720" w:hanging="360"/>
+      </w:pPr>
+      <w:rPr>
+        <w:rFonts w:ascii="Symbol" w:hAnsi="Symbol" w:hint="default"/>
+        <w:sz w:val="20"/>
+      </w:rPr>
+    </w:lvl>
+    <w:lvl w:ilvl="1" w:tentative="1">
+      <w:start w:val="1"/>
+      <w:numFmt w:val="bullet"/>
+      <w:lvlText w:val="o"/>
+      <w:lvlJc w:val="left"/>
+      <w:pPr>
+        <w:tabs>
+          <w:tab w:val="num" w:pos="1440"/>
+        </w:tabs>
+        <w:ind w:left="1440" w:hanging="360"/>
+      </w:pPr>
+      <w:rPr>
+        <w:rFonts w:ascii="Courier New" w:hAnsi="Courier New" w:hint="default"/>
+        <w:sz w:val="20"/>
+      </w:rPr>
+    </w:lvl>
+    <w:lvl w:ilvl="2" w:tentative="1">
+      <w:start w:val="1"/>
+      <w:numFmt w:val="bullet"/>
+      <w:lvlText w:val=""/>
+      <w:lvlJc w:val="left"/>
+      <w:pPr>
+        <w:tabs>
+          <w:tab w:val="num" w:pos="2160"/>
+        </w:tabs>
+        <w:ind w:left="2160" w:hanging="360"/>
+      </w:pPr>
+      <w:rPr>
+        <w:rFonts w:ascii="Wingdings" w:hAnsi="Wingdings" w:hint="default"/>
+        <w:sz w:val="20"/>
+      </w:rPr>
+    </w:lvl>
+    <w:lvl w:ilvl="3" w:tentative="1">
+      <w:start w:val="1"/>
+      <w:numFmt w:val="bullet"/>
+      <w:lvlText w:val=""/>
+      <w:lvlJc w:val="left"/>
+      <w:pPr>
+        <w:tabs>
+          <w:tab w:val="num" w:pos="2880"/>
+        </w:tabs>
+        <w:ind w:left="2880" w:hanging="360"/>
+      </w:pPr>
+      <w:rPr>
+        <w:rFonts w:ascii="Wingdings" w:hAnsi="Wingdings" w:hint="default"/>
+        <w:sz w:val="20"/>
+      </w:rPr>
+    </w:lvl>
+    <w:lvl w:ilvl="4" w:tentative="1">
+      <w:start w:val="1"/>
+      <w:numFmt w:val="bullet"/>
+      <w:lvlText w:val=""/>
+      <w:lvlJc w:val="left"/>
+      <w:pPr>
+        <w:tabs>
+          <w:tab w:val="num" w:pos="3600"/>
+        </w:tabs>
+        <w:ind w:left="3600" w:hanging="360"/>
+      </w:pPr>
+      <w:rPr>
+        <w:rFonts w:ascii="Wingdings" w:hAnsi="Wingdings" w:hint="default"/>
+        <w:sz w:val="20"/>
+      </w:rPr>
+    </w:lvl>
+    <w:lvl w:ilvl="5" w:tentative="1">
+      <w:start w:val="1"/>
+      <w:numFmt w:val="bullet"/>
+      <w:lvlText w:val=""/>
+      <w:lvlJc w:val="left"/>
+      <w:pPr>
+        <w:tabs>
+          <w:tab w:val="num" w:pos="4320"/>
+        </w:tabs>
+        <w:ind w:left="4320" w:hanging="360"/>
+      </w:pPr>
+      <w:rPr>
+        <w:rFonts w:ascii="Wingdings" w:hAnsi="Wingdings" w:hint="default"/>
+        <w:sz w:val="20"/>
+      </w:rPr>
+    </w:lvl>
+    <w:lvl w:ilvl="6" w:tentative="1">
+      <w:start w:val="1"/>
+      <w:numFmt w:val="bullet"/>
+      <w:lvlText w:val=""/>
+      <w:lvlJc w:val="left"/>
+      <w:pPr>
+        <w:tabs>
+          <w:tab w:val="num" w:pos="5040"/>
+        </w:tabs>
+        <w:ind w:left="5040" w:hanging="360"/>
+      </w:pPr>
+      <w:rPr>
+        <w:rFonts w:ascii="Wingdings" w:hAnsi="Wingdings" w:hint="default"/>
+        <w:sz w:val="20"/>
+      </w:rPr>
+    </w:lvl>
+    <w:lvl w:ilvl="7" w:tentative="1">
+      <w:start w:val="1"/>
+      <w:numFmt w:val="bullet"/>
+      <w:lvlText w:val=""/>
+      <w:lvlJc w:val="left"/>
+      <w:pPr>
+        <w:tabs>
+          <w:tab w:val="num" w:pos="5760"/>
+        </w:tabs>
+        <w:ind w:left="5760" w:hanging="360"/>
+      </w:pPr>
+      <w:rPr>
+        <w:rFonts w:ascii="Wingdings" w:hAnsi="Wingdings" w:hint="default"/>
+        <w:sz w:val="20"/>
+      </w:rPr>
+    </w:lvl>
+    <w:lvl w:ilvl="8" w:tentative="1">
+      <w:start w:val="1"/>
+      <w:numFmt w:val="bullet"/>
+      <w:lvlText w:val=""/>
+      <w:lvlJc w:val="left"/>
+      <w:pPr>
+        <w:tabs>
+          <w:tab w:val="num" w:pos="6480"/>
+        </w:tabs>
+        <w:ind w:left="6480" w:hanging="360"/>
+      </w:pPr>
+      <w:rPr>
+        <w:rFonts w:ascii="Wingdings" w:hAnsi="Wingdings" w:hint="default"/>
+        <w:sz w:val="20"/>
+      </w:rPr>
+    </w:lvl>
+  </w:abstractNum>
+  <w:abstractNum w:abstractNumId="5" w15:restartNumberingAfterBreak="0">
     <w:nsid w:val="6425DE79"/>
     <w:multiLevelType w:val="hybridMultilevel"/>
     <w:tmpl w:val="B7F25560"/>
@@ -1241,7 +2463,7 @@
       </w:rPr>
     </w:lvl>
   </w:abstractNum>
-  <w:abstractNum w:abstractNumId="4" w15:restartNumberingAfterBreak="0">
+  <w:abstractNum w:abstractNumId="6" w15:restartNumberingAfterBreak="0">
     <w:nsid w:val="77E62901"/>
     <w:multiLevelType w:val="hybridMultilevel"/>
     <w:tmpl w:val="8A683DBC"/>
@@ -1355,19 +2577,25 @@
     </w:lvl>
   </w:abstractNum>
   <w:num w:numId="1">
+    <w:abstractNumId w:val="2"/>
+  </w:num>
+  <w:num w:numId="2">
+    <w:abstractNumId w:val="5"/>
+  </w:num>
+  <w:num w:numId="3">
+    <w:abstractNumId w:val="6"/>
+  </w:num>
+  <w:num w:numId="4">
     <w:abstractNumId w:val="1"/>
   </w:num>
-  <w:num w:numId="2">
+  <w:num w:numId="5">
     <w:abstractNumId w:val="3"/>
   </w:num>
-  <w:num w:numId="3">
-    <w:abstractNumId w:val="4"/>
-  </w:num>
-  <w:num w:numId="4">
+  <w:num w:numId="6">
     <w:abstractNumId w:val="0"/>
   </w:num>
-  <w:num w:numId="5">
-    <w:abstractNumId w:val="2"/>
+  <w:num w:numId="7">
+    <w:abstractNumId w:val="4"/>
   </w:num>
 </w:numbering>
 </file>
@@ -1495,6 +2723,7 @@
     <w:lsdException w:name="HTML Sample" w:semiHidden="1" w:unhideWhenUsed="1"/>
     <w:lsdException w:name="HTML Typewriter" w:semiHidden="1" w:unhideWhenUsed="1"/>
     <w:lsdException w:name="HTML Variable" w:semiHidden="1" w:unhideWhenUsed="1"/>
+    <w:lsdException w:name="Normal Table" w:semiHidden="1" w:unhideWhenUsed="1"/>
     <w:lsdException w:name="annotation subject" w:semiHidden="1" w:unhideWhenUsed="1"/>
     <w:lsdException w:name="No List" w:semiHidden="1" w:unhideWhenUsed="1"/>
     <w:lsdException w:name="Outline List 1" w:semiHidden="1" w:unhideWhenUsed="1"/>
@@ -1537,8 +2766,11 @@
     <w:lsdException w:name="Table Contemporary" w:semiHidden="1" w:unhideWhenUsed="1"/>
     <w:lsdException w:name="Table Elegant" w:semiHidden="1" w:unhideWhenUsed="1"/>
     <w:lsdException w:name="Table Professional" w:semiHidden="1" w:unhideWhenUsed="1"/>
+    <w:lsdException w:name="Table Subtle 1" w:semiHidden="1" w:unhideWhenUsed="1"/>
     <w:lsdException w:name="Table Subtle 2" w:semiHidden="1" w:unhideWhenUsed="1"/>
     <w:lsdException w:name="Table Web 1" w:semiHidden="1" w:unhideWhenUsed="1"/>
+    <w:lsdException w:name="Table Web 2" w:semiHidden="1" w:unhideWhenUsed="1"/>
+    <w:lsdException w:name="Table Web 3" w:semiHidden="1" w:unhideWhenUsed="1"/>
     <w:lsdException w:name="Balloon Text" w:semiHidden="1" w:unhideWhenUsed="1"/>
     <w:lsdException w:name="Table Grid" w:uiPriority="39"/>
     <w:lsdException w:name="Table Theme" w:semiHidden="1" w:unhideWhenUsed="1"/>
@@ -1829,6 +3061,29 @@
       <w:szCs w:val="28"/>
     </w:rPr>
   </w:style>
+  <w:style w:type="paragraph" w:styleId="Cmsor4">
+    <w:name w:val="heading 4"/>
+    <w:basedOn w:val="Norml"/>
+    <w:next w:val="Norml"/>
+    <w:link w:val="Cmsor4Char"/>
+    <w:uiPriority w:val="9"/>
+    <w:semiHidden/>
+    <w:unhideWhenUsed/>
+    <w:qFormat/>
+    <w:rsid w:val="006C1339"/>
+    <w:pPr>
+      <w:keepNext/>
+      <w:keepLines/>
+      <w:spacing w:before="40" w:after="0"/>
+      <w:outlineLvl w:val="3"/>
+    </w:pPr>
+    <w:rPr>
+      <w:rFonts w:asciiTheme="majorHAnsi" w:eastAsiaTheme="majorEastAsia" w:hAnsiTheme="majorHAnsi" w:cstheme="majorBidi"/>
+      <w:i/>
+      <w:iCs/>
+      <w:color w:val="0F4761" w:themeColor="accent1" w:themeShade="BF"/>
+    </w:rPr>
+  </w:style>
   <w:style w:type="character" w:default="1" w:styleId="Bekezdsalapbettpusa">
     <w:name w:val="Default Paragraph Font"/>
     <w:uiPriority w:val="1"/>
@@ -1866,6 +3121,48 @@
       <w:ind w:left="720"/>
       <w:contextualSpacing/>
     </w:pPr>
+  </w:style>
+  <w:style w:type="character" w:customStyle="1" w:styleId="Cmsor4Char">
+    <w:name w:val="Címsor 4 Char"/>
+    <w:basedOn w:val="Bekezdsalapbettpusa"/>
+    <w:link w:val="Cmsor4"/>
+    <w:uiPriority w:val="9"/>
+    <w:semiHidden/>
+    <w:rsid w:val="006C1339"/>
+    <w:rPr>
+      <w:rFonts w:asciiTheme="majorHAnsi" w:eastAsiaTheme="majorEastAsia" w:hAnsiTheme="majorHAnsi" w:cstheme="majorBidi"/>
+      <w:i/>
+      <w:iCs/>
+      <w:color w:val="0F4761" w:themeColor="accent1" w:themeShade="BF"/>
+    </w:rPr>
+  </w:style>
+  <w:style w:type="paragraph" w:styleId="NormlWeb">
+    <w:name w:val="Normal (Web)"/>
+    <w:basedOn w:val="Norml"/>
+    <w:uiPriority w:val="99"/>
+    <w:semiHidden/>
+    <w:unhideWhenUsed/>
+    <w:rsid w:val="006C1339"/>
+    <w:pPr>
+      <w:spacing w:before="100" w:beforeAutospacing="1" w:after="100" w:afterAutospacing="1" w:line="240" w:lineRule="auto"/>
+    </w:pPr>
+    <w:rPr>
+      <w:rFonts w:ascii="Times New Roman" w:eastAsia="Times New Roman" w:hAnsi="Times New Roman" w:cs="Times New Roman"/>
+      <w:lang w:eastAsia="hu-HU"/>
+    </w:rPr>
+  </w:style>
+  <w:style w:type="character" w:styleId="HTML-kd">
+    <w:name w:val="HTML Code"/>
+    <w:basedOn w:val="Bekezdsalapbettpusa"/>
+    <w:uiPriority w:val="99"/>
+    <w:semiHidden/>
+    <w:unhideWhenUsed/>
+    <w:rsid w:val="006C1339"/>
+    <w:rPr>
+      <w:rFonts w:ascii="Courier New" w:eastAsia="Times New Roman" w:hAnsi="Courier New" w:cs="Courier New"/>
+      <w:sz w:val="20"/>
+      <w:szCs w:val="20"/>
+    </w:rPr>
   </w:style>
 </w:styles>
 </file>

</xml_diff>